<commit_message>
added screenshots of ui to the report
</commit_message>
<xml_diff>
--- a/st10259834_report.docx
+++ b/st10259834_report.docx
@@ -2208,6 +2208,219 @@
         </w:rPr>
       </w:pPr>
     </w:p>
+    <w:p/>
+    <w:p>
+      <w:r>
+        <w:br w:type="page"/>
+      </w:r>
+    </w:p>
+    <w:p>
+      <w:r>
+        <w:lastRenderedPageBreak/>
+        <w:t>Q.4</w:t>
+      </w:r>
+    </w:p>
+    <w:p>
+      <w:r>
+        <w:t>Screenshots of UI:</w:t>
+      </w:r>
+    </w:p>
+    <w:p>
+      <w:r>
+        <w:drawing>
+          <wp:inline distT="0" distB="0" distL="0" distR="0" wp14:anchorId="79F9A63B" wp14:editId="3073E81F">
+            <wp:extent cx="5076825" cy="2780863"/>
+            <wp:effectExtent l="0" t="0" r="0" b="635"/>
+            <wp:docPr id="1945869014" name="Picture 1"/>
+            <wp:cNvGraphicFramePr>
+              <a:graphicFrameLocks xmlns:a="http://schemas.openxmlformats.org/drawingml/2006/main" noChangeAspect="1"/>
+            </wp:cNvGraphicFramePr>
+            <a:graphic xmlns:a="http://schemas.openxmlformats.org/drawingml/2006/main">
+              <a:graphicData uri="http://schemas.openxmlformats.org/drawingml/2006/picture">
+                <pic:pic xmlns:pic="http://schemas.openxmlformats.org/drawingml/2006/picture">
+                  <pic:nvPicPr>
+                    <pic:cNvPr id="1945869014" name=""/>
+                    <pic:cNvPicPr/>
+                  </pic:nvPicPr>
+                  <pic:blipFill>
+                    <a:blip r:embed="rId6"/>
+                    <a:stretch>
+                      <a:fillRect/>
+                    </a:stretch>
+                  </pic:blipFill>
+                  <pic:spPr>
+                    <a:xfrm>
+                      <a:off x="0" y="0"/>
+                      <a:ext cx="5092808" cy="2789618"/>
+                    </a:xfrm>
+                    <a:prstGeom prst="rect">
+                      <a:avLst/>
+                    </a:prstGeom>
+                  </pic:spPr>
+                </pic:pic>
+              </a:graphicData>
+            </a:graphic>
+          </wp:inline>
+        </w:drawing>
+      </w:r>
+    </w:p>
+    <w:p>
+      <w:r>
+        <w:lastRenderedPageBreak/>
+        <w:drawing>
+          <wp:inline distT="0" distB="0" distL="0" distR="0" wp14:anchorId="356B2E30" wp14:editId="249A83B3">
+            <wp:extent cx="5405438" cy="2899646"/>
+            <wp:effectExtent l="0" t="0" r="5080" b="0"/>
+            <wp:docPr id="1127630332" name="Picture 1" descr="A screenshot of a computer&#10;&#10;AI-generated content may be incorrect."/>
+            <wp:cNvGraphicFramePr>
+              <a:graphicFrameLocks xmlns:a="http://schemas.openxmlformats.org/drawingml/2006/main" noChangeAspect="1"/>
+            </wp:cNvGraphicFramePr>
+            <a:graphic xmlns:a="http://schemas.openxmlformats.org/drawingml/2006/main">
+              <a:graphicData uri="http://schemas.openxmlformats.org/drawingml/2006/picture">
+                <pic:pic xmlns:pic="http://schemas.openxmlformats.org/drawingml/2006/picture">
+                  <pic:nvPicPr>
+                    <pic:cNvPr id="1127630332" name="Picture 1" descr="A screenshot of a computer&#10;&#10;AI-generated content may be incorrect."/>
+                    <pic:cNvPicPr/>
+                  </pic:nvPicPr>
+                  <pic:blipFill>
+                    <a:blip r:embed="rId7"/>
+                    <a:stretch>
+                      <a:fillRect/>
+                    </a:stretch>
+                  </pic:blipFill>
+                  <pic:spPr>
+                    <a:xfrm>
+                      <a:off x="0" y="0"/>
+                      <a:ext cx="5419227" cy="2907043"/>
+                    </a:xfrm>
+                    <a:prstGeom prst="rect">
+                      <a:avLst/>
+                    </a:prstGeom>
+                  </pic:spPr>
+                </pic:pic>
+              </a:graphicData>
+            </a:graphic>
+          </wp:inline>
+        </w:drawing>
+      </w:r>
+      <w:r>
+        <w:drawing>
+          <wp:inline distT="0" distB="0" distL="0" distR="0" wp14:anchorId="6C6EDDDC" wp14:editId="5FE22534">
+            <wp:extent cx="5432436" cy="2500313"/>
+            <wp:effectExtent l="0" t="0" r="0" b="0"/>
+            <wp:docPr id="1745067194" name="Picture 1" descr="A screenshot of a computer&#10;&#10;AI-generated content may be incorrect."/>
+            <wp:cNvGraphicFramePr>
+              <a:graphicFrameLocks xmlns:a="http://schemas.openxmlformats.org/drawingml/2006/main" noChangeAspect="1"/>
+            </wp:cNvGraphicFramePr>
+            <a:graphic xmlns:a="http://schemas.openxmlformats.org/drawingml/2006/main">
+              <a:graphicData uri="http://schemas.openxmlformats.org/drawingml/2006/picture">
+                <pic:pic xmlns:pic="http://schemas.openxmlformats.org/drawingml/2006/picture">
+                  <pic:nvPicPr>
+                    <pic:cNvPr id="1745067194" name="Picture 1" descr="A screenshot of a computer&#10;&#10;AI-generated content may be incorrect."/>
+                    <pic:cNvPicPr/>
+                  </pic:nvPicPr>
+                  <pic:blipFill>
+                    <a:blip r:embed="rId8"/>
+                    <a:stretch>
+                      <a:fillRect/>
+                    </a:stretch>
+                  </pic:blipFill>
+                  <pic:spPr>
+                    <a:xfrm>
+                      <a:off x="0" y="0"/>
+                      <a:ext cx="5448370" cy="2507647"/>
+                    </a:xfrm>
+                    <a:prstGeom prst="rect">
+                      <a:avLst/>
+                    </a:prstGeom>
+                  </pic:spPr>
+                </pic:pic>
+              </a:graphicData>
+            </a:graphic>
+          </wp:inline>
+        </w:drawing>
+      </w:r>
+    </w:p>
+    <w:p>
+      <w:r>
+        <w:lastRenderedPageBreak/>
+        <w:drawing>
+          <wp:inline distT="0" distB="0" distL="0" distR="0" wp14:anchorId="28294D84" wp14:editId="5BC80664">
+            <wp:extent cx="5943600" cy="3191510"/>
+            <wp:effectExtent l="0" t="0" r="0" b="8890"/>
+            <wp:docPr id="1152417885" name="Picture 1" descr="A screenshot of a computer&#10;&#10;AI-generated content may be incorrect."/>
+            <wp:cNvGraphicFramePr>
+              <a:graphicFrameLocks xmlns:a="http://schemas.openxmlformats.org/drawingml/2006/main" noChangeAspect="1"/>
+            </wp:cNvGraphicFramePr>
+            <a:graphic xmlns:a="http://schemas.openxmlformats.org/drawingml/2006/main">
+              <a:graphicData uri="http://schemas.openxmlformats.org/drawingml/2006/picture">
+                <pic:pic xmlns:pic="http://schemas.openxmlformats.org/drawingml/2006/picture">
+                  <pic:nvPicPr>
+                    <pic:cNvPr id="1152417885" name="Picture 1" descr="A screenshot of a computer&#10;&#10;AI-generated content may be incorrect."/>
+                    <pic:cNvPicPr/>
+                  </pic:nvPicPr>
+                  <pic:blipFill>
+                    <a:blip r:embed="rId9"/>
+                    <a:stretch>
+                      <a:fillRect/>
+                    </a:stretch>
+                  </pic:blipFill>
+                  <pic:spPr>
+                    <a:xfrm>
+                      <a:off x="0" y="0"/>
+                      <a:ext cx="5943600" cy="3191510"/>
+                    </a:xfrm>
+                    <a:prstGeom prst="rect">
+                      <a:avLst/>
+                    </a:prstGeom>
+                  </pic:spPr>
+                </pic:pic>
+              </a:graphicData>
+            </a:graphic>
+          </wp:inline>
+        </w:drawing>
+      </w:r>
+    </w:p>
+    <w:p>
+      <w:r>
+        <w:drawing>
+          <wp:inline distT="0" distB="0" distL="0" distR="0" wp14:anchorId="46136407" wp14:editId="356A4652">
+            <wp:extent cx="5943600" cy="2625725"/>
+            <wp:effectExtent l="0" t="0" r="0" b="3175"/>
+            <wp:docPr id="1707086369" name="Picture 1" descr="A screenshot of a computer&#10;&#10;AI-generated content may be incorrect."/>
+            <wp:cNvGraphicFramePr>
+              <a:graphicFrameLocks xmlns:a="http://schemas.openxmlformats.org/drawingml/2006/main" noChangeAspect="1"/>
+            </wp:cNvGraphicFramePr>
+            <a:graphic xmlns:a="http://schemas.openxmlformats.org/drawingml/2006/main">
+              <a:graphicData uri="http://schemas.openxmlformats.org/drawingml/2006/picture">
+                <pic:pic xmlns:pic="http://schemas.openxmlformats.org/drawingml/2006/picture">
+                  <pic:nvPicPr>
+                    <pic:cNvPr id="1707086369" name="Picture 1" descr="A screenshot of a computer&#10;&#10;AI-generated content may be incorrect."/>
+                    <pic:cNvPicPr/>
+                  </pic:nvPicPr>
+                  <pic:blipFill>
+                    <a:blip r:embed="rId10"/>
+                    <a:stretch>
+                      <a:fillRect/>
+                    </a:stretch>
+                  </pic:blipFill>
+                  <pic:spPr>
+                    <a:xfrm>
+                      <a:off x="0" y="0"/>
+                      <a:ext cx="5943600" cy="2625725"/>
+                    </a:xfrm>
+                    <a:prstGeom prst="rect">
+                      <a:avLst/>
+                    </a:prstGeom>
+                  </pic:spPr>
+                </pic:pic>
+              </a:graphicData>
+            </a:graphic>
+          </wp:inline>
+        </w:drawing>
+      </w:r>
+    </w:p>
+    <w:p/>
     <w:p/>
     <w:sectPr>
       <w:pgSz w:w="12240" w:h="15840"/>
@@ -2982,6 +3195,7 @@
   <w:style w:type="character" w:default="1" w:styleId="DefaultParagraphFont">
     <w:name w:val="Default Paragraph Font"/>
     <w:uiPriority w:val="1"/>
+    <w:semiHidden/>
     <w:unhideWhenUsed/>
   </w:style>
   <w:style w:type="table" w:default="1" w:styleId="TableNormal">

</xml_diff>